<commit_message>
final update from the crappy laptop
</commit_message>
<xml_diff>
--- a/data/Deep_Learning_Final/Final Project Paperv2.docx
+++ b/data/Deep_Learning_Final/Final Project Paperv2.docx
@@ -14,10 +14,7 @@
     </w:p>
     <w:p>
       <w:r>
-        <w:t xml:space="preserve">Authors: </w:t>
-      </w:r>
-      <w:r>
-        <w:t>Geoffrey Hadfield</w:t>
+        <w:t>Authors: Geoffrey Hadfield</w:t>
       </w:r>
       <w:r>
         <w:br/>
@@ -33,16 +30,13 @@
       </w:r>
       <w:r>
         <w:br/>
-        <w:t xml:space="preserve">Date: </w:t>
-      </w:r>
-      <w:r>
-        <w:t>2/9/2025</w:t>
+        <w:t>Date: 2/9/2025</w:t>
       </w:r>
     </w:p>
     <w:p>
       <w:r>
         <w:pict w14:anchorId="4474F7DE">
-          <v:rect id="_x0000_i1109" style="width:0;height:1.5pt" o:hralign="center" o:hrstd="t" o:hr="t" fillcolor="#a0a0a0" stroked="f"/>
+          <v:rect id="_x0000_i1025" style="width:0;height:1.5pt" o:hralign="center" o:hrstd="t" o:hr="t" fillcolor="#a0a0a0" stroked="f"/>
         </w:pict>
       </w:r>
     </w:p>
@@ -53,29 +47,13 @@
     </w:p>
     <w:p>
       <w:r>
-        <w:t xml:space="preserve">In this project, we explore how deep </w:t>
-      </w:r>
-      <w:proofErr w:type="gramStart"/>
-      <w:r>
-        <w:t>learning—</w:t>
-      </w:r>
-      <w:proofErr w:type="gramEnd"/>
-      <w:r>
-        <w:t xml:space="preserve">specifically long short-term memory (LSTM) recurrent neural networks—can be used to model fatigue from time series biomechanical data. Our work follows the Deep Learning Project Guidelines and builds on the techniques and concepts introduced during class. We developed an end-to-end pipeline that includes data loading, feature engineering, feature importance analysis, and model training using various RNN architectures. By incorporating class topics such as sequential processing, handling gradient challenges, and advanced </w:t>
-      </w:r>
-      <w:proofErr w:type="gramStart"/>
-      <w:r>
-        <w:t>architectures</w:t>
-      </w:r>
-      <w:proofErr w:type="gramEnd"/>
-      <w:r>
-        <w:t xml:space="preserve"> like GRUs and bidirectional networks, we demonstrate practical solutions to real-world problems in fatigue prediction. This paper outlines our methodology, discusses the experimental results, and reflects on the challenges and lessons learned.</w:t>
+        <w:t>In this project, we explore how deep learning—specifically long short-term memory (LSTM) recurrent neural networks—can be used to model fatigue from time series biomechanical data. Our work follows the Deep Learning Project Guidelines and builds on the techniques and concepts introduced during class. We developed an end-to-end pipeline that includes data loading, feature engineering, feature importance analysis, and model training using various RNN architectures. By incorporating class topics such as sequential processing, handling gradient challenges, and advanced architectures like GRUs and bidirectional networks, we demonstrate practical solutions to real-world problems in fatigue prediction. This paper outlines our methodology, discusses the experimental results, and reflects on the challenges and lessons learned.</w:t>
       </w:r>
     </w:p>
     <w:p>
       <w:r>
         <w:pict w14:anchorId="5655D78A">
-          <v:rect id="_x0000_i1110" style="width:0;height:1.5pt" o:hralign="center" o:hrstd="t" o:hr="t" fillcolor="#a0a0a0" stroked="f"/>
+          <v:rect id="_x0000_i1026" style="width:0;height:1.5pt" o:hralign="center" o:hrstd="t" o:hr="t" fillcolor="#a0a0a0" stroked="f"/>
         </w:pict>
       </w:r>
     </w:p>
@@ -94,15 +72,7 @@
       </w:r>
       <w:proofErr w:type="spellEnd"/>
       <w:r>
-        <w:t xml:space="preserve"> Pu, we have designed our work to reflect a practical application of deep learning techniques learned in class. Each stage of our project—from preparing the dataset to </w:t>
-      </w:r>
-      <w:proofErr w:type="gramStart"/>
-      <w:r>
-        <w:t>deploying</w:t>
-      </w:r>
-      <w:proofErr w:type="gramEnd"/>
-      <w:r>
-        <w:t xml:space="preserve"> advanced RNN models—represents our independent contributions as well as our collective classroom learning.</w:t>
+        <w:t xml:space="preserve"> Pu, we have designed our work to reflect a practical application of deep learning techniques learned in class. Each stage of our project—from preparing the dataset to deploying advanced RNN models—represents our independent contributions as well as our collective classroom learning.</w:t>
       </w:r>
     </w:p>
     <w:p>
@@ -150,14 +120,9 @@
           <w:numId w:val="5"/>
         </w:numPr>
       </w:pPr>
-      <w:proofErr w:type="gramStart"/>
       <w:r>
         <w:lastRenderedPageBreak/>
-        <w:t>Employs</w:t>
-      </w:r>
-      <w:proofErr w:type="gramEnd"/>
-      <w:r>
-        <w:t xml:space="preserve"> feature importance analysis methods like permutation importance, recursive feature elimination (RFE), and SHAP to understand the influence of different features.</w:t>
+        <w:t>Employs feature importance analysis methods like permutation importance, recursive feature elimination (RFE), and SHAP to understand the influence of different features.</w:t>
       </w:r>
     </w:p>
     <w:p>
@@ -179,7 +144,7 @@
     <w:p>
       <w:r>
         <w:pict w14:anchorId="363AA572">
-          <v:rect id="_x0000_i1111" style="width:0;height:1.5pt" o:hralign="center" o:hrstd="t" o:hr="t" fillcolor="#a0a0a0" stroked="f"/>
+          <v:rect id="_x0000_i1027" style="width:0;height:1.5pt" o:hralign="center" o:hrstd="t" o:hr="t" fillcolor="#a0a0a0" stroked="f"/>
         </w:pict>
       </w:r>
     </w:p>
@@ -311,7 +276,7 @@
     <w:p>
       <w:r>
         <w:pict w14:anchorId="02E9D7DD">
-          <v:rect id="_x0000_i1112" style="width:0;height:1.5pt" o:hralign="center" o:hrstd="t" o:hr="t" fillcolor="#a0a0a0" stroked="f"/>
+          <v:rect id="_x0000_i1028" style="width:0;height:1.5pt" o:hralign="center" o:hrstd="t" o:hr="t" fillcolor="#a0a0a0" stroked="f"/>
         </w:pict>
       </w:r>
     </w:p>
@@ -332,15 +297,7 @@
     </w:p>
     <w:p>
       <w:r>
-        <w:t xml:space="preserve">We began by loading the primary CSV file, which contains extensive sensor and biomechanical data, along with a JSON file containing participant information. In our data loading module, we added a unique participant ID and merged the participant details with </w:t>
-      </w:r>
-      <w:proofErr w:type="gramStart"/>
-      <w:r>
-        <w:t>the sensor</w:t>
-      </w:r>
-      <w:proofErr w:type="gramEnd"/>
-      <w:r>
-        <w:t xml:space="preserve"> data. This step ensured that our dataset was complete and properly labeled for further analysis.</w:t>
+        <w:t>We began by loading the primary CSV file, which contains extensive sensor and biomechanical data, along with a JSON file containing participant information. In our data loading module, we added a unique participant ID and merged the participant details with the sensor data. This step ensured that our dataset was complete and properly labeled for further analysis.</w:t>
       </w:r>
     </w:p>
     <w:p>
@@ -568,15 +525,7 @@
       </w:r>
       <w:r>
         <w:br/>
-        <w:t xml:space="preserve">For predicting injury risk, our model architecture was </w:t>
-      </w:r>
-      <w:proofErr w:type="gramStart"/>
-      <w:r>
-        <w:t>similar to</w:t>
-      </w:r>
-      <w:proofErr w:type="gramEnd"/>
-      <w:r>
-        <w:t xml:space="preserve"> the fatigue model </w:t>
+        <w:t xml:space="preserve">For predicting injury risk, our model architecture was similar to the fatigue model </w:t>
       </w:r>
       <w:r>
         <w:lastRenderedPageBreak/>
@@ -611,7 +560,7 @@
     <w:p>
       <w:r>
         <w:pict w14:anchorId="600AFDC5">
-          <v:rect id="_x0000_i1113" style="width:0;height:1.5pt" o:hralign="center" o:hrstd="t" o:hr="t" fillcolor="#a0a0a0" stroked="f"/>
+          <v:rect id="_x0000_i1029" style="width:0;height:1.5pt" o:hralign="center" o:hrstd="t" o:hr="t" fillcolor="#a0a0a0" stroked="f"/>
         </w:pict>
       </w:r>
     </w:p>
@@ -627,32 +576,157 @@
     </w:p>
     <w:p>
       <w:r>
-        <w:t>Fatigue Model (Regression)</w:t>
-      </w:r>
-    </w:p>
-    <w:p>
-      <w:r>
-        <w:t>Our LSTM model for fatigue prediction showed rapid convergence during training. Early epochs demonstrated a steep drop in error, and after several epochs, both the training and validation errors reached very low levels. When additional metrics such as mean absolute error (MAE) were used, the performance was consistent with our expectations based on class exercises.</w:t>
-      </w:r>
-    </w:p>
-    <w:p>
-      <w:r>
-        <w:t>Injury Risk Model (Classification)</w:t>
-      </w:r>
-    </w:p>
-    <w:p>
-      <w:r>
-        <w:t>The injury risk classification model achieved high accuracy on both training and validation sets. Throughout the epochs, the validation accuracy typically exceeded 97%, confirming that our model was effective at predicting injury risk based on the engineered features.</w:t>
-      </w:r>
-    </w:p>
-    <w:p>
-      <w:r>
-        <w:t>Joint-Specific Models</w:t>
-      </w:r>
-    </w:p>
-    <w:p>
-      <w:r>
-        <w:t>While some joint-specific models (such as for the left ankle) initially started with lower accuracy, they improved over time. The variation in performance among different joints provides insight into the complexity and noise present in the biomechanical data, as discussed in class.</w:t>
+        <w:rPr>
+          <w:i/>
+          <w:iCs/>
+        </w:rPr>
+        <w:t>Fatigue Model (Regression):</w:t>
+      </w:r>
+      <w:r>
+        <w:br/>
+        <w:t>Our LSTM model for fatigue prediction converged rapidly during training. Quantitatively, it achieved a mean squared error (MSE) of 0.00596, a mean absolute error (MAE) of 0.01762, and an R² score of 0.91808. These metrics demonstrate that the model captures the temporal dynamics of fatigue with high accuracy and low error.</w:t>
+      </w:r>
+    </w:p>
+    <w:p>
+      <w:r>
+        <w:rPr>
+          <w:i/>
+          <w:iCs/>
+        </w:rPr>
+        <w:t>Injury Risk Model (Classification):</w:t>
+      </w:r>
+      <w:r>
+        <w:br/>
+        <w:t>The overall injury risk classifier showed strong performance. The model reached an accuracy of 98.16%, with a precision of 93.84%, recall of 99.77%, and an F1 score of 96.72% on the validation set. This confirms its robust ability to distinguish high-risk cases from low-risk ones.</w:t>
+      </w:r>
+    </w:p>
+    <w:p>
+      <w:r>
+        <w:rPr>
+          <w:i/>
+          <w:iCs/>
+        </w:rPr>
+        <w:t>Joint-Specific Models:</w:t>
+      </w:r>
+      <w:r>
+        <w:br/>
+        <w:t>To assess localized injury risk, separate models were trained for different joints. Their performance metrics are as follows:</w:t>
+      </w:r>
+    </w:p>
+    <w:p>
+      <w:pPr>
+        <w:numPr>
+          <w:ilvl w:val="0"/>
+          <w:numId w:val="14"/>
+        </w:numPr>
+      </w:pPr>
+      <w:r>
+        <w:t>Left Ankle Injury Risk: Accuracy = 87.21%, Precision = 85.45%, Recall = 60.56%, F1 Score = 70.88%.</w:t>
+      </w:r>
+    </w:p>
+    <w:p>
+      <w:pPr>
+        <w:numPr>
+          <w:ilvl w:val="0"/>
+          <w:numId w:val="14"/>
+        </w:numPr>
+      </w:pPr>
+      <w:r>
+        <w:t>Right Ankle Injury Risk: Accuracy = 87.08%, Precision = 76.11%, Recall = 78.32%, F1 Score = 77.20%.</w:t>
+      </w:r>
+    </w:p>
+    <w:p>
+      <w:pPr>
+        <w:numPr>
+          <w:ilvl w:val="0"/>
+          <w:numId w:val="14"/>
+        </w:numPr>
+      </w:pPr>
+      <w:r>
+        <w:lastRenderedPageBreak/>
+        <w:t>Left Wrist Injury Risk: Accuracy = 97.41%, Precision = 94.42%, Recall = 96.25%, F1 Score = 95.32%.</w:t>
+      </w:r>
+    </w:p>
+    <w:p>
+      <w:pPr>
+        <w:numPr>
+          <w:ilvl w:val="0"/>
+          <w:numId w:val="14"/>
+        </w:numPr>
+      </w:pPr>
+      <w:r>
+        <w:t>Right Wrist Injury Risk: Accuracy = 97.54%, Precision = 95.05%, Recall = 95.82%, F1 Score = 95.44%.</w:t>
+      </w:r>
+    </w:p>
+    <w:p>
+      <w:pPr>
+        <w:numPr>
+          <w:ilvl w:val="0"/>
+          <w:numId w:val="14"/>
+        </w:numPr>
+      </w:pPr>
+      <w:r>
+        <w:t>Left Elbow Injury Risk: Accuracy = 96.72%, Precision = 91.51%, Recall = 96.26%, F1 Score = 93.83%.</w:t>
+      </w:r>
+    </w:p>
+    <w:p>
+      <w:pPr>
+        <w:numPr>
+          <w:ilvl w:val="0"/>
+          <w:numId w:val="14"/>
+        </w:numPr>
+      </w:pPr>
+      <w:r>
+        <w:t>Right Elbow Injury Risk: Accuracy = 96.19%, Precision = 89.24%, Recall = 97.69%, F1 Score = 93.27%.</w:t>
+      </w:r>
+    </w:p>
+    <w:p>
+      <w:pPr>
+        <w:numPr>
+          <w:ilvl w:val="0"/>
+          <w:numId w:val="14"/>
+        </w:numPr>
+      </w:pPr>
+      <w:r>
+        <w:t>Left Knee Injury Risk: Accuracy = 94.10%, Precision = 86.16%, Recall = 91.72%, F1 Score = 88.85%.</w:t>
+      </w:r>
+    </w:p>
+    <w:p>
+      <w:pPr>
+        <w:numPr>
+          <w:ilvl w:val="0"/>
+          <w:numId w:val="14"/>
+        </w:numPr>
+      </w:pPr>
+      <w:r>
+        <w:t>Right Knee Injury Risk: Accuracy = 94.73%, Precision = 86.65%, Recall = 95.72%, F1 Score = 90.96%.</w:t>
+      </w:r>
+    </w:p>
+    <w:p>
+      <w:pPr>
+        <w:numPr>
+          <w:ilvl w:val="0"/>
+          <w:numId w:val="14"/>
+        </w:numPr>
+      </w:pPr>
+      <w:r>
+        <w:t>Left Hip Injury Risk: Accuracy = 94.23%, Precision = 85.11%, Recall = 94.67%, F1 Score = 89.64%.</w:t>
+      </w:r>
+    </w:p>
+    <w:p>
+      <w:pPr>
+        <w:numPr>
+          <w:ilvl w:val="0"/>
+          <w:numId w:val="14"/>
+        </w:numPr>
+      </w:pPr>
+      <w:r>
+        <w:t>Right Hip Injury Risk: Accuracy = 95.57%, Precision = 89.03%, Recall = 95.69%, F1 Score = 92.24%.</w:t>
+      </w:r>
+    </w:p>
+    <w:p>
+      <w:r>
+        <w:t>These joint-specific models reveal variability in performance across different anatomical regions, likely reflecting the inherent noise and complexity of the localized biomechanical signals.</w:t>
       </w:r>
     </w:p>
     <w:p>
@@ -662,32 +736,24 @@
     </w:p>
     <w:p>
       <w:r>
+        <w:t>Our feature importance analysis consistently identified critical predictors—such as lagged exhaustion scores, rolling averages, and specific power ratios—which align well with the theoretical emphasis on temporal features discussed in class. The ranking from permutation importance, recursive feature elimination, and SHAP analysis allowed us to refine the feature set for each model, contributing to the strong performance metrics reported above.</w:t>
+      </w:r>
+    </w:p>
+    <w:p>
+      <w:r>
+        <w:t>4.3 Forecasting Results</w:t>
+      </w:r>
+    </w:p>
+    <w:p>
+      <w:r>
+        <w:t>The forecasting module generated visualizations comparing actual fatigue trends with model predictions. The forecasts not only extended beyond the observed data but also maintained a close correspondence with actual fatigue patterns. This demonstrates the model’s potential for short-term fatigue prediction and supports its deployment as part of an end-to-end time series forecasting pipeline.</w:t>
+      </w:r>
+    </w:p>
+    <w:p>
+      <w:r>
         <w:lastRenderedPageBreak/>
-        <w:t xml:space="preserve">Our feature importance analysis consistently identified features like lagged exhaustion scores, rolling averages, and certain power ratios as the most influential. These findings are in line with class discussions on the importance of temporal features in </w:t>
-      </w:r>
-      <w:proofErr w:type="gramStart"/>
-      <w:r>
-        <w:t>time</w:t>
-      </w:r>
-      <w:proofErr w:type="gramEnd"/>
-      <w:r>
-        <w:t xml:space="preserve"> series modeling. The consensus ranking helped us narrow down a focused set of features for each model, reinforcing the practical application of the theoretical techniques we learned.</w:t>
-      </w:r>
-    </w:p>
-    <w:p>
-      <w:r>
-        <w:t>4.3 Forecasting Results</w:t>
-      </w:r>
-    </w:p>
-    <w:p>
-      <w:r>
-        <w:t>The forecasting function produced clear visualizations that compared actual fatigue trends with model predictions. The forecasts extended beyond the observed data, illustrating the model’s potential in making short-term predictions. These plots not only validate our model’s performance but also demonstrate our ability to deploy a complete end-to-end pipeline for time series forecasting.</w:t>
-      </w:r>
-    </w:p>
-    <w:p>
-      <w:r>
         <w:pict w14:anchorId="20B64929">
-          <v:rect id="_x0000_i1114" style="width:0;height:1.5pt" o:hralign="center" o:hrstd="t" o:hr="t" fillcolor="#a0a0a0" stroked="f"/>
+          <v:rect id="_x0000_i1030" style="width:0;height:1.5pt" o:hralign="center" o:hrstd="t" o:hr="t" fillcolor="#a0a0a0" stroked="f"/>
         </w:pict>
       </w:r>
     </w:p>
@@ -784,7 +850,6 @@
         </w:numPr>
       </w:pPr>
       <w:r>
-        <w:lastRenderedPageBreak/>
         <w:t>Dataset Variability:</w:t>
       </w:r>
       <w:r>
@@ -824,8 +889,9 @@
     </w:p>
     <w:p>
       <w:r>
+        <w:lastRenderedPageBreak/>
         <w:pict w14:anchorId="0C21652B">
-          <v:rect id="_x0000_i1115" style="width:0;height:1.5pt" o:hralign="center" o:hrstd="t" o:hr="t" fillcolor="#a0a0a0" stroked="f"/>
+          <v:rect id="_x0000_i1031" style="width:0;height:1.5pt" o:hralign="center" o:hrstd="t" o:hr="t" fillcolor="#a0a0a0" stroked="f"/>
         </w:pict>
       </w:r>
     </w:p>
@@ -842,7 +908,7 @@
     <w:p>
       <w:r>
         <w:pict w14:anchorId="7832C9BB">
-          <v:rect id="_x0000_i1116" style="width:0;height:1.5pt" o:hralign="center" o:hrstd="t" o:hr="t" fillcolor="#a0a0a0" stroked="f"/>
+          <v:rect id="_x0000_i1032" style="width:0;height:1.5pt" o:hralign="center" o:hrstd="t" o:hr="t" fillcolor="#a0a0a0" stroked="f"/>
         </w:pict>
       </w:r>
     </w:p>
@@ -1651,6 +1717,155 @@
     </w:lvl>
   </w:abstractNum>
   <w:abstractNum w:abstractNumId="5" w15:restartNumberingAfterBreak="0">
+    <w:nsid w:val="3AA7521F"/>
+    <w:multiLevelType w:val="multilevel"/>
+    <w:tmpl w:val="8C40EC7E"/>
+    <w:lvl w:ilvl="0">
+      <w:start w:val="1"/>
+      <w:numFmt w:val="bullet"/>
+      <w:lvlText w:val=""/>
+      <w:lvlJc w:val="left"/>
+      <w:pPr>
+        <w:tabs>
+          <w:tab w:val="num" w:pos="720"/>
+        </w:tabs>
+        <w:ind w:left="720" w:hanging="360"/>
+      </w:pPr>
+      <w:rPr>
+        <w:rFonts w:ascii="Symbol" w:hAnsi="Symbol" w:hint="default"/>
+        <w:sz w:val="20"/>
+      </w:rPr>
+    </w:lvl>
+    <w:lvl w:ilvl="1" w:tentative="1">
+      <w:start w:val="1"/>
+      <w:numFmt w:val="bullet"/>
+      <w:lvlText w:val="o"/>
+      <w:lvlJc w:val="left"/>
+      <w:pPr>
+        <w:tabs>
+          <w:tab w:val="num" w:pos="1440"/>
+        </w:tabs>
+        <w:ind w:left="1440" w:hanging="360"/>
+      </w:pPr>
+      <w:rPr>
+        <w:rFonts w:ascii="Courier New" w:hAnsi="Courier New" w:hint="default"/>
+        <w:sz w:val="20"/>
+      </w:rPr>
+    </w:lvl>
+    <w:lvl w:ilvl="2" w:tentative="1">
+      <w:start w:val="1"/>
+      <w:numFmt w:val="bullet"/>
+      <w:lvlText w:val=""/>
+      <w:lvlJc w:val="left"/>
+      <w:pPr>
+        <w:tabs>
+          <w:tab w:val="num" w:pos="2160"/>
+        </w:tabs>
+        <w:ind w:left="2160" w:hanging="360"/>
+      </w:pPr>
+      <w:rPr>
+        <w:rFonts w:ascii="Wingdings" w:hAnsi="Wingdings" w:hint="default"/>
+        <w:sz w:val="20"/>
+      </w:rPr>
+    </w:lvl>
+    <w:lvl w:ilvl="3" w:tentative="1">
+      <w:start w:val="1"/>
+      <w:numFmt w:val="bullet"/>
+      <w:lvlText w:val=""/>
+      <w:lvlJc w:val="left"/>
+      <w:pPr>
+        <w:tabs>
+          <w:tab w:val="num" w:pos="2880"/>
+        </w:tabs>
+        <w:ind w:left="2880" w:hanging="360"/>
+      </w:pPr>
+      <w:rPr>
+        <w:rFonts w:ascii="Wingdings" w:hAnsi="Wingdings" w:hint="default"/>
+        <w:sz w:val="20"/>
+      </w:rPr>
+    </w:lvl>
+    <w:lvl w:ilvl="4" w:tentative="1">
+      <w:start w:val="1"/>
+      <w:numFmt w:val="bullet"/>
+      <w:lvlText w:val=""/>
+      <w:lvlJc w:val="left"/>
+      <w:pPr>
+        <w:tabs>
+          <w:tab w:val="num" w:pos="3600"/>
+        </w:tabs>
+        <w:ind w:left="3600" w:hanging="360"/>
+      </w:pPr>
+      <w:rPr>
+        <w:rFonts w:ascii="Wingdings" w:hAnsi="Wingdings" w:hint="default"/>
+        <w:sz w:val="20"/>
+      </w:rPr>
+    </w:lvl>
+    <w:lvl w:ilvl="5" w:tentative="1">
+      <w:start w:val="1"/>
+      <w:numFmt w:val="bullet"/>
+      <w:lvlText w:val=""/>
+      <w:lvlJc w:val="left"/>
+      <w:pPr>
+        <w:tabs>
+          <w:tab w:val="num" w:pos="4320"/>
+        </w:tabs>
+        <w:ind w:left="4320" w:hanging="360"/>
+      </w:pPr>
+      <w:rPr>
+        <w:rFonts w:ascii="Wingdings" w:hAnsi="Wingdings" w:hint="default"/>
+        <w:sz w:val="20"/>
+      </w:rPr>
+    </w:lvl>
+    <w:lvl w:ilvl="6" w:tentative="1">
+      <w:start w:val="1"/>
+      <w:numFmt w:val="bullet"/>
+      <w:lvlText w:val=""/>
+      <w:lvlJc w:val="left"/>
+      <w:pPr>
+        <w:tabs>
+          <w:tab w:val="num" w:pos="5040"/>
+        </w:tabs>
+        <w:ind w:left="5040" w:hanging="360"/>
+      </w:pPr>
+      <w:rPr>
+        <w:rFonts w:ascii="Wingdings" w:hAnsi="Wingdings" w:hint="default"/>
+        <w:sz w:val="20"/>
+      </w:rPr>
+    </w:lvl>
+    <w:lvl w:ilvl="7" w:tentative="1">
+      <w:start w:val="1"/>
+      <w:numFmt w:val="bullet"/>
+      <w:lvlText w:val=""/>
+      <w:lvlJc w:val="left"/>
+      <w:pPr>
+        <w:tabs>
+          <w:tab w:val="num" w:pos="5760"/>
+        </w:tabs>
+        <w:ind w:left="5760" w:hanging="360"/>
+      </w:pPr>
+      <w:rPr>
+        <w:rFonts w:ascii="Wingdings" w:hAnsi="Wingdings" w:hint="default"/>
+        <w:sz w:val="20"/>
+      </w:rPr>
+    </w:lvl>
+    <w:lvl w:ilvl="8" w:tentative="1">
+      <w:start w:val="1"/>
+      <w:numFmt w:val="bullet"/>
+      <w:lvlText w:val=""/>
+      <w:lvlJc w:val="left"/>
+      <w:pPr>
+        <w:tabs>
+          <w:tab w:val="num" w:pos="6480"/>
+        </w:tabs>
+        <w:ind w:left="6480" w:hanging="360"/>
+      </w:pPr>
+      <w:rPr>
+        <w:rFonts w:ascii="Wingdings" w:hAnsi="Wingdings" w:hint="default"/>
+        <w:sz w:val="20"/>
+      </w:rPr>
+    </w:lvl>
+  </w:abstractNum>
+  <w:abstractNum w:abstractNumId="6" w15:restartNumberingAfterBreak="0">
     <w:nsid w:val="418B3706"/>
     <w:multiLevelType w:val="multilevel"/>
     <w:tmpl w:val="4B7898C6"/>
@@ -1799,7 +2014,7 @@
       </w:rPr>
     </w:lvl>
   </w:abstractNum>
-  <w:abstractNum w:abstractNumId="6" w15:restartNumberingAfterBreak="0">
+  <w:abstractNum w:abstractNumId="7" w15:restartNumberingAfterBreak="0">
     <w:nsid w:val="59332F9F"/>
     <w:multiLevelType w:val="multilevel"/>
     <w:tmpl w:val="415EFEFA"/>
@@ -1948,7 +2163,7 @@
       </w:rPr>
     </w:lvl>
   </w:abstractNum>
-  <w:abstractNum w:abstractNumId="7" w15:restartNumberingAfterBreak="0">
+  <w:abstractNum w:abstractNumId="8" w15:restartNumberingAfterBreak="0">
     <w:nsid w:val="5973564F"/>
     <w:multiLevelType w:val="multilevel"/>
     <w:tmpl w:val="AFFA8164"/>
@@ -2097,7 +2312,7 @@
       </w:rPr>
     </w:lvl>
   </w:abstractNum>
-  <w:abstractNum w:abstractNumId="8" w15:restartNumberingAfterBreak="0">
+  <w:abstractNum w:abstractNumId="9" w15:restartNumberingAfterBreak="0">
     <w:nsid w:val="5B89580E"/>
     <w:multiLevelType w:val="multilevel"/>
     <w:tmpl w:val="D3285306"/>
@@ -2246,7 +2461,7 @@
       </w:rPr>
     </w:lvl>
   </w:abstractNum>
-  <w:abstractNum w:abstractNumId="9" w15:restartNumberingAfterBreak="0">
+  <w:abstractNum w:abstractNumId="10" w15:restartNumberingAfterBreak="0">
     <w:nsid w:val="64F26C58"/>
     <w:multiLevelType w:val="multilevel"/>
     <w:tmpl w:val="5706E372"/>
@@ -2395,7 +2610,7 @@
       </w:rPr>
     </w:lvl>
   </w:abstractNum>
-  <w:abstractNum w:abstractNumId="10" w15:restartNumberingAfterBreak="0">
+  <w:abstractNum w:abstractNumId="11" w15:restartNumberingAfterBreak="0">
     <w:nsid w:val="69B1767C"/>
     <w:multiLevelType w:val="multilevel"/>
     <w:tmpl w:val="9D626130"/>
@@ -2544,7 +2759,7 @@
       </w:rPr>
     </w:lvl>
   </w:abstractNum>
-  <w:abstractNum w:abstractNumId="11" w15:restartNumberingAfterBreak="0">
+  <w:abstractNum w:abstractNumId="12" w15:restartNumberingAfterBreak="0">
     <w:nsid w:val="6A854FB7"/>
     <w:multiLevelType w:val="multilevel"/>
     <w:tmpl w:val="A9E2C0E4"/>
@@ -2693,7 +2908,7 @@
       </w:rPr>
     </w:lvl>
   </w:abstractNum>
-  <w:abstractNum w:abstractNumId="12" w15:restartNumberingAfterBreak="0">
+  <w:abstractNum w:abstractNumId="13" w15:restartNumberingAfterBreak="0">
     <w:nsid w:val="791E3A04"/>
     <w:multiLevelType w:val="multilevel"/>
     <w:tmpl w:val="D11C970E"/>
@@ -2846,13 +3061,13 @@
     <w:abstractNumId w:val="0"/>
   </w:num>
   <w:num w:numId="2" w16cid:durableId="475223963">
-    <w:abstractNumId w:val="7"/>
+    <w:abstractNumId w:val="8"/>
   </w:num>
   <w:num w:numId="3" w16cid:durableId="1334530522">
     <w:abstractNumId w:val="3"/>
   </w:num>
   <w:num w:numId="4" w16cid:durableId="1286236924">
-    <w:abstractNumId w:val="8"/>
+    <w:abstractNumId w:val="9"/>
   </w:num>
   <w:num w:numId="5" w16cid:durableId="2009167152">
     <w:abstractNumId w:val="4"/>
@@ -2861,25 +3076,28 @@
     <w:abstractNumId w:val="2"/>
   </w:num>
   <w:num w:numId="7" w16cid:durableId="788548088">
-    <w:abstractNumId w:val="5"/>
+    <w:abstractNumId w:val="6"/>
   </w:num>
   <w:num w:numId="8" w16cid:durableId="2090930986">
-    <w:abstractNumId w:val="10"/>
+    <w:abstractNumId w:val="11"/>
   </w:num>
   <w:num w:numId="9" w16cid:durableId="760494889">
-    <w:abstractNumId w:val="12"/>
+    <w:abstractNumId w:val="13"/>
   </w:num>
   <w:num w:numId="10" w16cid:durableId="1069889201">
-    <w:abstractNumId w:val="6"/>
+    <w:abstractNumId w:val="7"/>
   </w:num>
   <w:num w:numId="11" w16cid:durableId="1190534449">
-    <w:abstractNumId w:val="11"/>
+    <w:abstractNumId w:val="12"/>
   </w:num>
   <w:num w:numId="12" w16cid:durableId="371543450">
     <w:abstractNumId w:val="1"/>
   </w:num>
   <w:num w:numId="13" w16cid:durableId="607858352">
-    <w:abstractNumId w:val="9"/>
+    <w:abstractNumId w:val="10"/>
+  </w:num>
+  <w:num w:numId="14" w16cid:durableId="377779525">
+    <w:abstractNumId w:val="5"/>
   </w:num>
 </w:numbering>
 </file>

</xml_diff>